<commit_message>
Entrega Final – laboratorio 6
</commit_message>
<xml_diff>
--- a/Docs/Observaciones-Lab 6.docx
+++ b/Docs/Observaciones-Lab 6.docx
@@ -4,7 +4,7 @@
   <w:body>
     <w:p>
       <w:pPr>
-        <w:pStyle w:val="Title"/>
+        <w:pStyle w:val="Ttulo"/>
         <w:jc w:val="center"/>
         <w:rPr>
           <w:lang w:val="es-419"/>
@@ -15,6 +15,32 @@
           <w:lang w:val="es-419"/>
         </w:rPr>
         <w:t>OBSERVACIONES DEL LA PRACTICA</w:t>
+      </w:r>
+    </w:p>
+    <w:p>
+      <w:pPr>
+        <w:pStyle w:val="Encabezado"/>
+        <w:jc w:val="right"/>
+      </w:pPr>
+      <w:r>
+        <w:t xml:space="preserve">Diego Alejandro </w:t>
+      </w:r>
+      <w:proofErr w:type="spellStart"/>
+      <w:r>
+        <w:t>Ramirez</w:t>
+      </w:r>
+      <w:proofErr w:type="spellEnd"/>
+      <w:r>
+        <w:t xml:space="preserve"> Garrido 202013233</w:t>
+      </w:r>
+    </w:p>
+    <w:p>
+      <w:pPr>
+        <w:pStyle w:val="Encabezado"/>
+        <w:jc w:val="right"/>
+      </w:pPr>
+      <w:r>
+        <w:t>Sebastian Murcia Gómez 202015229</w:t>
       </w:r>
     </w:p>
     <w:p>
@@ -25,64 +51,10 @@
           <w:lang w:val="es-419"/>
         </w:rPr>
       </w:pPr>
-      <w:r>
-        <w:rPr>
-          <w:lang w:val="es-419"/>
-        </w:rPr>
-        <w:t xml:space="preserve">Estudiante </w:t>
-      </w:r>
-      <w:r>
-        <w:rPr>
-          <w:lang w:val="es-419"/>
-        </w:rPr>
-        <w:t>1</w:t>
-      </w:r>
-      <w:r>
-        <w:rPr>
-          <w:lang w:val="es-419"/>
-        </w:rPr>
-        <w:t xml:space="preserve"> </w:t>
-      </w:r>
-      <w:r>
-        <w:rPr>
-          <w:lang w:val="es-419"/>
-        </w:rPr>
-        <w:t>Cod XXXX</w:t>
-      </w:r>
-    </w:p>
-    <w:p>
-      <w:pPr>
-        <w:spacing w:after="0"/>
-        <w:jc w:val="right"/>
-        <w:rPr>
-          <w:lang w:val="es-419"/>
-        </w:rPr>
-      </w:pPr>
-      <w:r>
-        <w:rPr>
-          <w:lang w:val="es-419"/>
-        </w:rPr>
-        <w:t xml:space="preserve">Estudiante </w:t>
-      </w:r>
-      <w:r>
-        <w:rPr>
-          <w:lang w:val="es-419"/>
-        </w:rPr>
-        <w:t>2 Cod XXXX</w:t>
-      </w:r>
-    </w:p>
-    <w:p>
-      <w:pPr>
-        <w:spacing w:after="0"/>
-        <w:jc w:val="right"/>
-        <w:rPr>
-          <w:lang w:val="es-419"/>
-        </w:rPr>
-      </w:pPr>
-    </w:p>
-    <w:p>
-      <w:pPr>
-        <w:pStyle w:val="ListParagraph"/>
+    </w:p>
+    <w:p>
+      <w:pPr>
+        <w:pStyle w:val="Prrafodelista"/>
         <w:numPr>
           <w:ilvl w:val="0"/>
           <w:numId w:val="1"/>
@@ -104,7 +76,61 @@
     </w:p>
     <w:p>
       <w:pPr>
-        <w:pStyle w:val="ListParagraph"/>
+        <w:pStyle w:val="Prrafodelista"/>
+        <w:numPr>
+          <w:ilvl w:val="0"/>
+          <w:numId w:val="2"/>
+        </w:numPr>
+        <w:spacing w:after="0"/>
+        <w:jc w:val="both"/>
+        <w:rPr>
+          <w:rFonts w:ascii="Dax-Regular" w:hAnsi="Dax-Regular"/>
+          <w:lang w:val="es-419"/>
+        </w:rPr>
+      </w:pPr>
+      <w:r>
+        <w:rPr>
+          <w:lang w:val="es-CO"/>
+        </w:rPr>
+        <w:t xml:space="preserve">La estructura de datos utilizada es: Tabla de hash de tipo </w:t>
+      </w:r>
+      <w:proofErr w:type="spellStart"/>
+      <w:r>
+        <w:rPr>
+          <w:lang w:val="es-CO"/>
+        </w:rPr>
+        <w:t>Separate</w:t>
+      </w:r>
+      <w:proofErr w:type="spellEnd"/>
+      <w:r>
+        <w:rPr>
+          <w:lang w:val="es-CO"/>
+        </w:rPr>
+        <w:t xml:space="preserve"> </w:t>
+      </w:r>
+      <w:proofErr w:type="spellStart"/>
+      <w:r>
+        <w:rPr>
+          <w:lang w:val="es-CO"/>
+        </w:rPr>
+        <w:t>chaining</w:t>
+      </w:r>
+      <w:proofErr w:type="spellEnd"/>
+    </w:p>
+    <w:p>
+      <w:pPr>
+        <w:pStyle w:val="Prrafodelista"/>
+        <w:spacing w:after="0"/>
+        <w:jc w:val="both"/>
+        <w:rPr>
+          <w:rFonts w:ascii="Dax-Regular" w:hAnsi="Dax-Regular"/>
+          <w:lang w:val="es-419"/>
+        </w:rPr>
+      </w:pPr>
+    </w:p>
+    <w:p>
+      <w:pPr>
+        <w:pStyle w:val="Prrafodelista"/>
         <w:numPr>
           <w:ilvl w:val="0"/>
           <w:numId w:val="1"/>
@@ -126,7 +152,50 @@
     </w:p>
     <w:p>
       <w:pPr>
-        <w:pStyle w:val="ListParagraph"/>
+        <w:pStyle w:val="Prrafodelista"/>
+        <w:numPr>
+          <w:ilvl w:val="0"/>
+          <w:numId w:val="2"/>
+        </w:numPr>
+        <w:rPr>
+          <w:lang w:val="es-CO"/>
+        </w:rPr>
+      </w:pPr>
+      <w:r>
+        <w:rPr>
+          <w:lang w:val="es-CO"/>
+        </w:rPr>
+        <w:t>En principio la tabla fue creada para almacenar 800 elementos, pero el archivo utilizado (</w:t>
+      </w:r>
+      <w:proofErr w:type="spellStart"/>
+      <w:r>
+        <w:rPr>
+          <w:lang w:val="es-CO"/>
+        </w:rPr>
+        <w:t>small</w:t>
+      </w:r>
+      <w:proofErr w:type="spellEnd"/>
+      <w:r>
+        <w:rPr>
+          <w:lang w:val="es-CO"/>
+        </w:rPr>
+        <w:t>) hay 149 elementos</w:t>
+      </w:r>
+    </w:p>
+    <w:p>
+      <w:pPr>
+        <w:pStyle w:val="Prrafodelista"/>
+        <w:spacing w:after="0"/>
+        <w:jc w:val="both"/>
+        <w:rPr>
+          <w:rFonts w:ascii="Dax-Regular" w:hAnsi="Dax-Regular"/>
+          <w:lang w:val="es-419"/>
+        </w:rPr>
+      </w:pPr>
+    </w:p>
+    <w:p>
+      <w:pPr>
+        <w:pStyle w:val="Prrafodelista"/>
         <w:numPr>
           <w:ilvl w:val="0"/>
           <w:numId w:val="1"/>
@@ -148,7 +217,241 @@
     </w:p>
     <w:p>
       <w:pPr>
-        <w:pStyle w:val="ListParagraph"/>
+        <w:pStyle w:val="Prrafodelista"/>
+        <w:numPr>
+          <w:ilvl w:val="0"/>
+          <w:numId w:val="2"/>
+        </w:numPr>
+        <w:rPr>
+          <w:lang w:val="es-CO"/>
+        </w:rPr>
+      </w:pPr>
+      <w:r>
+        <w:rPr>
+          <w:lang w:val="es-CO"/>
+        </w:rPr>
+        <w:t xml:space="preserve">  </w:t>
+      </w:r>
+      <m:oMath>
+        <m:sSub>
+          <m:sSubPr>
+            <m:ctrlPr>
+              <w:rPr>
+                <w:rFonts w:ascii="Cambria Math" w:eastAsiaTheme="minorHAnsi" w:hAnsi="Cambria Math"/>
+                <w:i/>
+                <w:lang w:val="es-CO" w:eastAsia="en-US"/>
+              </w:rPr>
+            </m:ctrlPr>
+          </m:sSubPr>
+          <m:e>
+            <m:r>
+              <w:rPr>
+                <w:rFonts w:ascii="Cambria Math" w:hAnsi="Cambria Math"/>
+              </w:rPr>
+              <m:t>f</m:t>
+            </m:r>
+          </m:e>
+          <m:sub>
+            <m:r>
+              <w:rPr>
+                <w:rFonts w:ascii="Cambria Math" w:hAnsi="Cambria Math"/>
+              </w:rPr>
+              <m:t>c</m:t>
+            </m:r>
+          </m:sub>
+        </m:sSub>
+        <m:r>
+          <w:rPr>
+            <w:rFonts w:ascii="Cambria Math" w:hAnsi="Cambria Math"/>
+            <w:lang w:val="es-CO"/>
+          </w:rPr>
+          <m:t>=</m:t>
+        </m:r>
+        <m:f>
+          <m:fPr>
+            <m:ctrlPr>
+              <w:rPr>
+                <w:rFonts w:ascii="Cambria Math" w:eastAsiaTheme="minorHAnsi" w:hAnsi="Cambria Math"/>
+                <w:i/>
+                <w:lang w:val="es-CO" w:eastAsia="en-US"/>
+              </w:rPr>
+            </m:ctrlPr>
+          </m:fPr>
+          <m:num>
+            <m:r>
+              <w:rPr>
+                <w:rFonts w:ascii="Cambria Math" w:hAnsi="Cambria Math"/>
+              </w:rPr>
+              <m:t>N</m:t>
+            </m:r>
+          </m:num>
+          <m:den>
+            <m:r>
+              <w:rPr>
+                <w:rFonts w:ascii="Cambria Math" w:hAnsi="Cambria Math"/>
+              </w:rPr>
+              <m:t>M</m:t>
+            </m:r>
+          </m:den>
+        </m:f>
+      </m:oMath>
+      <w:r>
+        <w:rPr>
+          <w:lang w:val="es-CO"/>
+        </w:rPr>
+        <w:t xml:space="preserve"> usando el archivo </w:t>
+      </w:r>
+      <w:proofErr w:type="spellStart"/>
+      <w:proofErr w:type="gramStart"/>
+      <w:r>
+        <w:rPr>
+          <w:lang w:val="es-CO"/>
+        </w:rPr>
+        <w:t>small</w:t>
+      </w:r>
+      <w:proofErr w:type="spellEnd"/>
+      <w:r>
+        <w:rPr>
+          <w:lang w:val="es-CO"/>
+        </w:rPr>
+        <w:t xml:space="preserve"> :</w:t>
+      </w:r>
+      <w:proofErr w:type="gramEnd"/>
+      <w:r>
+        <w:rPr>
+          <w:lang w:val="es-CO"/>
+        </w:rPr>
+        <w:t xml:space="preserve"> N= 149 y M= 800 por lo tanto </w:t>
+      </w:r>
+      <m:oMath>
+        <m:sSub>
+          <m:sSubPr>
+            <m:ctrlPr>
+              <w:rPr>
+                <w:rFonts w:ascii="Cambria Math" w:hAnsi="Cambria Math"/>
+                <w:i/>
+                <w:lang w:val="es-CO" w:eastAsia="en-US"/>
+              </w:rPr>
+            </m:ctrlPr>
+          </m:sSubPr>
+          <m:e>
+            <m:r>
+              <w:rPr>
+                <w:rFonts w:ascii="Cambria Math" w:hAnsi="Cambria Math"/>
+              </w:rPr>
+              <m:t>f</m:t>
+            </m:r>
+          </m:e>
+          <m:sub>
+            <m:r>
+              <w:rPr>
+                <w:rFonts w:ascii="Cambria Math" w:hAnsi="Cambria Math"/>
+              </w:rPr>
+              <m:t>C</m:t>
+            </m:r>
+          </m:sub>
+        </m:sSub>
+        <m:r>
+          <w:rPr>
+            <w:rFonts w:ascii="Cambria Math" w:hAnsi="Cambria Math"/>
+            <w:lang w:val="es-CO"/>
+          </w:rPr>
+          <m:t>=</m:t>
+        </m:r>
+        <m:f>
+          <m:fPr>
+            <m:ctrlPr>
+              <w:rPr>
+                <w:rFonts w:ascii="Cambria Math" w:hAnsi="Cambria Math"/>
+                <w:i/>
+                <w:lang w:val="es-CO" w:eastAsia="en-US"/>
+              </w:rPr>
+            </m:ctrlPr>
+          </m:fPr>
+          <m:num>
+            <m:r>
+              <w:rPr>
+                <w:rFonts w:ascii="Cambria Math" w:hAnsi="Cambria Math"/>
+                <w:lang w:val="es-CO"/>
+              </w:rPr>
+              <m:t>149</m:t>
+            </m:r>
+          </m:num>
+          <m:den>
+            <m:r>
+              <w:rPr>
+                <w:rFonts w:ascii="Cambria Math" w:hAnsi="Cambria Math"/>
+                <w:lang w:val="es-CO"/>
+              </w:rPr>
+              <m:t>800</m:t>
+            </m:r>
+          </m:den>
+        </m:f>
+        <m:r>
+          <w:rPr>
+            <w:rFonts w:ascii="Cambria Math" w:hAnsi="Cambria Math"/>
+            <w:lang w:val="es-CO"/>
+          </w:rPr>
+          <m:t>≈0,19</m:t>
+        </m:r>
+      </m:oMath>
+      <w:r>
+        <w:rPr>
+          <w:lang w:val="es-CO"/>
+        </w:rPr>
+        <w:t xml:space="preserve"> y </w:t>
+      </w:r>
+      <m:oMath>
+        <m:sSub>
+          <m:sSubPr>
+            <m:ctrlPr>
+              <w:rPr>
+                <w:rFonts w:ascii="Cambria Math" w:hAnsi="Cambria Math"/>
+                <w:i/>
+                <w:lang w:val="es-CO" w:eastAsia="en-US"/>
+              </w:rPr>
+            </m:ctrlPr>
+          </m:sSubPr>
+          <m:e>
+            <m:r>
+              <w:rPr>
+                <w:rFonts w:ascii="Cambria Math" w:hAnsi="Cambria Math"/>
+              </w:rPr>
+              <m:t>f</m:t>
+            </m:r>
+          </m:e>
+          <m:sub>
+            <m:r>
+              <w:rPr>
+                <w:rFonts w:ascii="Cambria Math" w:hAnsi="Cambria Math"/>
+              </w:rPr>
+              <m:t>c</m:t>
+            </m:r>
+          </m:sub>
+        </m:sSub>
+        <m:r>
+          <w:rPr>
+            <w:rFonts w:ascii="Cambria Math" w:hAnsi="Cambria Math"/>
+            <w:lang w:val="es-CO"/>
+          </w:rPr>
+          <m:t>max=0.5</m:t>
+        </m:r>
+      </m:oMath>
+    </w:p>
+    <w:p>
+      <w:pPr>
+        <w:pStyle w:val="Prrafodelista"/>
+        <w:spacing w:after="0"/>
+        <w:jc w:val="both"/>
+        <w:rPr>
+          <w:rFonts w:ascii="Dax-Regular" w:hAnsi="Dax-Regular"/>
+          <w:lang w:val="es-419"/>
+        </w:rPr>
+      </w:pPr>
+    </w:p>
+    <w:p>
+      <w:pPr>
+        <w:pStyle w:val="Prrafodelista"/>
         <w:numPr>
           <w:ilvl w:val="0"/>
           <w:numId w:val="1"/>
@@ -186,7 +489,103 @@
     </w:p>
     <w:p>
       <w:pPr>
-        <w:pStyle w:val="ListParagraph"/>
+        <w:pStyle w:val="Prrafodelista"/>
+        <w:numPr>
+          <w:ilvl w:val="0"/>
+          <w:numId w:val="2"/>
+        </w:numPr>
+        <w:rPr>
+          <w:lang w:val="es-CO"/>
+        </w:rPr>
+      </w:pPr>
+      <w:r>
+        <w:rPr>
+          <w:lang w:val="es-CO"/>
+        </w:rPr>
+        <w:t xml:space="preserve">Con N=400 se alcanza el </w:t>
+      </w:r>
+      <m:oMath>
+        <m:sSub>
+          <m:sSubPr>
+            <m:ctrlPr>
+              <w:rPr>
+                <w:rFonts w:ascii="Cambria Math" w:hAnsi="Cambria Math"/>
+                <w:i/>
+                <w:lang w:val="es-CO" w:eastAsia="en-US"/>
+              </w:rPr>
+            </m:ctrlPr>
+          </m:sSubPr>
+          <m:e>
+            <m:r>
+              <w:rPr>
+                <w:rFonts w:ascii="Cambria Math" w:hAnsi="Cambria Math"/>
+              </w:rPr>
+              <m:t>f</m:t>
+            </m:r>
+          </m:e>
+          <m:sub>
+            <m:r>
+              <w:rPr>
+                <w:rFonts w:ascii="Cambria Math" w:hAnsi="Cambria Math"/>
+              </w:rPr>
+              <m:t>C</m:t>
+            </m:r>
+          </m:sub>
+        </m:sSub>
+        <m:r>
+          <w:rPr>
+            <w:rFonts w:ascii="Cambria Math" w:hAnsi="Cambria Math"/>
+            <w:lang w:val="es-CO"/>
+          </w:rPr>
+          <m:t>max</m:t>
+        </m:r>
+      </m:oMath>
+      <w:r>
+        <w:rPr>
+          <w:lang w:val="es-CO"/>
+        </w:rPr>
+        <w:t xml:space="preserve">, así que hay que hacer </w:t>
+      </w:r>
+      <w:proofErr w:type="spellStart"/>
+      <w:r>
+        <w:rPr>
+          <w:lang w:val="es-CO"/>
+        </w:rPr>
+        <w:t>rehashing</w:t>
+      </w:r>
+      <w:proofErr w:type="spellEnd"/>
+      <w:r>
+        <w:rPr>
+          <w:lang w:val="es-CO"/>
+        </w:rPr>
+        <w:t xml:space="preserve"> cuando </w:t>
+      </w:r>
+      <w:proofErr w:type="gramStart"/>
+      <w:r>
+        <w:rPr>
+          <w:lang w:val="es-CO"/>
+        </w:rPr>
+        <w:t>hayan</w:t>
+      </w:r>
+      <w:proofErr w:type="gramEnd"/>
+      <w:r>
+        <w:rPr>
+          <w:lang w:val="es-CO"/>
+        </w:rPr>
+        <w:t xml:space="preserve"> 400 elementos</w:t>
+      </w:r>
+    </w:p>
+    <w:p>
+      <w:pPr>
+        <w:pStyle w:val="Prrafodelista"/>
+        <w:rPr>
+          <w:lang w:val="es-CO"/>
+        </w:rPr>
+      </w:pPr>
+    </w:p>
+    <w:p>
+      <w:pPr>
+        <w:pStyle w:val="Prrafodelista"/>
         <w:numPr>
           <w:ilvl w:val="0"/>
           <w:numId w:val="1"/>
@@ -235,7 +634,59 @@
     </w:p>
     <w:p>
       <w:pPr>
-        <w:pStyle w:val="ListParagraph"/>
+        <w:pStyle w:val="Prrafodelista"/>
+        <w:numPr>
+          <w:ilvl w:val="0"/>
+          <w:numId w:val="2"/>
+        </w:numPr>
+        <w:rPr>
+          <w:lang w:val="es-CO"/>
+        </w:rPr>
+      </w:pPr>
+      <w:r>
+        <w:rPr>
+          <w:lang w:val="es-CO"/>
+        </w:rPr>
+        <w:t xml:space="preserve">La función </w:t>
+      </w:r>
+      <w:proofErr w:type="spellStart"/>
+      <w:proofErr w:type="gramStart"/>
+      <w:r>
+        <w:rPr>
+          <w:lang w:val="es-CO"/>
+        </w:rPr>
+        <w:t>mp.put</w:t>
+      </w:r>
+      <w:proofErr w:type="spellEnd"/>
+      <w:r>
+        <w:rPr>
+          <w:lang w:val="es-CO"/>
+        </w:rPr>
+        <w:t>(</w:t>
+      </w:r>
+      <w:proofErr w:type="gramEnd"/>
+      <w:r>
+        <w:rPr>
+          <w:lang w:val="es-CO"/>
+        </w:rPr>
+        <w:t>…) ingresa una pareja llave, valor a la tabla de hash. En caso de que la llave exista en la tabla, este valor será reemplazado.</w:t>
+      </w:r>
+    </w:p>
+    <w:p>
+      <w:pPr>
+        <w:pStyle w:val="Prrafodelista"/>
+        <w:spacing w:after="0"/>
+        <w:ind w:left="360"/>
+        <w:jc w:val="both"/>
+        <w:rPr>
+          <w:rFonts w:ascii="Dax-Regular" w:hAnsi="Dax-Regular"/>
+          <w:lang w:val="es-CO"/>
+        </w:rPr>
+      </w:pPr>
+    </w:p>
+    <w:p>
+      <w:pPr>
+        <w:pStyle w:val="Prrafodelista"/>
         <w:numPr>
           <w:ilvl w:val="0"/>
           <w:numId w:val="1"/>
@@ -320,7 +771,111 @@
     </w:p>
     <w:p>
       <w:pPr>
-        <w:pStyle w:val="ListParagraph"/>
+        <w:pStyle w:val="Default"/>
+        <w:numPr>
+          <w:ilvl w:val="0"/>
+          <w:numId w:val="2"/>
+        </w:numPr>
+        <w:rPr>
+          <w:rFonts w:eastAsiaTheme="minorEastAsia"/>
+          <w:lang w:val="es-CO"/>
+        </w:rPr>
+      </w:pPr>
+      <w:r>
+        <w:rPr>
+          <w:rFonts w:eastAsiaTheme="minorEastAsia"/>
+          <w:lang w:val="es-CO"/>
+        </w:rPr>
+        <w:t xml:space="preserve"> “</w:t>
+      </w:r>
+      <w:proofErr w:type="spellStart"/>
+      <w:r>
+        <w:rPr>
+          <w:lang w:val="es-CO"/>
+        </w:rPr>
+        <w:t>book</w:t>
+      </w:r>
+      <w:proofErr w:type="spellEnd"/>
+      <w:r>
+        <w:rPr>
+          <w:lang w:val="es-CO"/>
+        </w:rPr>
+        <w:t>[‘</w:t>
+      </w:r>
+      <w:proofErr w:type="spellStart"/>
+      <w:r>
+        <w:rPr>
+          <w:lang w:val="es-CO"/>
+        </w:rPr>
+        <w:t>goodreads_book_id</w:t>
+      </w:r>
+      <w:proofErr w:type="spellEnd"/>
+      <w:r>
+        <w:rPr>
+          <w:lang w:val="es-CO"/>
+        </w:rPr>
+        <w:t>’</w:t>
+      </w:r>
+      <w:proofErr w:type="gramStart"/>
+      <w:r>
+        <w:rPr>
+          <w:lang w:val="es-CO"/>
+        </w:rPr>
+        <w:t xml:space="preserve">] </w:t>
+      </w:r>
+      <w:r>
+        <w:rPr>
+          <w:rFonts w:eastAsiaTheme="minorEastAsia"/>
+          <w:lang w:val="es-CO"/>
+        </w:rPr>
+        <w:t>”</w:t>
+      </w:r>
+      <w:proofErr w:type="gramEnd"/>
+      <w:r>
+        <w:rPr>
+          <w:rFonts w:eastAsiaTheme="minorEastAsia"/>
+          <w:lang w:val="es-CO"/>
+        </w:rPr>
+        <w:t xml:space="preserve"> sirve como llave que se</w:t>
+      </w:r>
+      <w:r>
+        <w:rPr>
+          <w:rFonts w:eastAsiaTheme="minorEastAsia"/>
+          <w:lang w:val="es-CO"/>
+        </w:rPr>
+        <w:t xml:space="preserve">rá añadida al primer parámetro de la función </w:t>
+      </w:r>
+      <w:proofErr w:type="spellStart"/>
+      <w:r>
+        <w:rPr>
+          <w:rFonts w:eastAsiaTheme="minorEastAsia"/>
+          <w:lang w:val="es-CO"/>
+        </w:rPr>
+        <w:t>put</w:t>
+      </w:r>
+      <w:proofErr w:type="spellEnd"/>
+      <w:r>
+        <w:rPr>
+          <w:rFonts w:eastAsiaTheme="minorEastAsia"/>
+          <w:lang w:val="es-CO"/>
+        </w:rPr>
+        <w:t>(…)</w:t>
+      </w:r>
+    </w:p>
+    <w:p>
+      <w:pPr>
+        <w:pStyle w:val="Prrafodelista"/>
+        <w:spacing w:after="0"/>
+        <w:jc w:val="both"/>
+        <w:rPr>
+          <w:rFonts w:ascii="Dax-Regular" w:hAnsi="Dax-Regular"/>
+          <w:lang w:val="es-419"/>
+        </w:rPr>
+      </w:pPr>
+    </w:p>
+    <w:p>
+      <w:pPr>
+        <w:pStyle w:val="Prrafodelista"/>
         <w:numPr>
           <w:ilvl w:val="0"/>
           <w:numId w:val="1"/>
@@ -385,7 +940,55 @@
     </w:p>
     <w:p>
       <w:pPr>
-        <w:pStyle w:val="ListParagraph"/>
+        <w:pStyle w:val="Default"/>
+        <w:numPr>
+          <w:ilvl w:val="0"/>
+          <w:numId w:val="2"/>
+        </w:numPr>
+        <w:rPr>
+          <w:rFonts w:eastAsiaTheme="minorEastAsia"/>
+          <w:lang w:val="es-CO"/>
+        </w:rPr>
+      </w:pPr>
+      <w:r>
+        <w:rPr>
+          <w:rFonts w:eastAsiaTheme="minorEastAsia"/>
+          <w:lang w:val="es-CO"/>
+        </w:rPr>
+        <w:t xml:space="preserve"> “</w:t>
+      </w:r>
+      <w:proofErr w:type="spellStart"/>
+      <w:r>
+        <w:rPr>
+          <w:rFonts w:eastAsiaTheme="minorEastAsia"/>
+          <w:lang w:val="es-CO"/>
+        </w:rPr>
+        <w:t>book</w:t>
+      </w:r>
+      <w:proofErr w:type="spellEnd"/>
+      <w:r>
+        <w:rPr>
+          <w:rFonts w:eastAsiaTheme="minorEastAsia"/>
+          <w:lang w:val="es-CO"/>
+        </w:rPr>
+        <w:t>” es el valor asociado a la llave anteriormente mencionada,</w:t>
+      </w:r>
+    </w:p>
+    <w:p>
+      <w:pPr>
+        <w:pStyle w:val="Prrafodelista"/>
+        <w:spacing w:after="0"/>
+        <w:ind w:left="360"/>
+        <w:jc w:val="both"/>
+        <w:rPr>
+          <w:rFonts w:ascii="Dax-Regular" w:hAnsi="Dax-Regular"/>
+          <w:lang w:val="es-CO"/>
+        </w:rPr>
+      </w:pPr>
+    </w:p>
+    <w:p>
+      <w:pPr>
+        <w:pStyle w:val="Prrafodelista"/>
         <w:numPr>
           <w:ilvl w:val="0"/>
           <w:numId w:val="1"/>
@@ -414,6 +1017,7 @@
         <w:t>“</w:t>
       </w:r>
       <w:proofErr w:type="spellStart"/>
+      <w:proofErr w:type="gramStart"/>
       <w:r>
         <w:rPr>
           <w:rFonts w:ascii="Dax-Regular" w:hAnsi="Dax-Regular"/>
@@ -431,7 +1035,17 @@
           <w:bCs/>
           <w:lang w:val="es-419"/>
         </w:rPr>
-        <w:t>(…)”</w:t>
+        <w:t>(</w:t>
+      </w:r>
+      <w:proofErr w:type="gramEnd"/>
+      <w:r>
+        <w:rPr>
+          <w:rFonts w:ascii="Dax-Regular" w:hAnsi="Dax-Regular"/>
+          <w:b/>
+          <w:bCs/>
+          <w:lang w:val="es-419"/>
+        </w:rPr>
+        <w:t>…)”</w:t>
       </w:r>
       <w:r>
         <w:rPr>
@@ -443,7 +1057,63 @@
     </w:p>
     <w:p>
       <w:pPr>
-        <w:pStyle w:val="ListParagraph"/>
+        <w:pStyle w:val="Default"/>
+        <w:numPr>
+          <w:ilvl w:val="0"/>
+          <w:numId w:val="2"/>
+        </w:numPr>
+        <w:rPr>
+          <w:rFonts w:eastAsiaTheme="minorEastAsia"/>
+          <w:lang w:val="es-CO"/>
+        </w:rPr>
+      </w:pPr>
+      <w:r>
+        <w:rPr>
+          <w:rFonts w:eastAsiaTheme="minorEastAsia"/>
+          <w:lang w:val="es-CO"/>
+        </w:rPr>
+        <w:t xml:space="preserve"> La función </w:t>
+      </w:r>
+      <w:proofErr w:type="spellStart"/>
+      <w:proofErr w:type="gramStart"/>
+      <w:r>
+        <w:rPr>
+          <w:rFonts w:eastAsiaTheme="minorEastAsia"/>
+          <w:lang w:val="es-CO"/>
+        </w:rPr>
+        <w:t>mp.get</w:t>
+      </w:r>
+      <w:proofErr w:type="spellEnd"/>
+      <w:r>
+        <w:rPr>
+          <w:rFonts w:eastAsiaTheme="minorEastAsia"/>
+          <w:lang w:val="es-CO"/>
+        </w:rPr>
+        <w:t>(</w:t>
+      </w:r>
+      <w:proofErr w:type="gramEnd"/>
+      <w:r>
+        <w:rPr>
+          <w:rFonts w:eastAsiaTheme="minorEastAsia"/>
+          <w:lang w:val="es-CO"/>
+        </w:rPr>
+        <w:t>) retorna la pareja llave, valor que posee una llave determinada</w:t>
+      </w:r>
+    </w:p>
+    <w:p>
+      <w:pPr>
+        <w:pStyle w:val="Prrafodelista"/>
+        <w:spacing w:after="0"/>
+        <w:jc w:val="both"/>
+        <w:rPr>
+          <w:rFonts w:ascii="Dax-Regular" w:hAnsi="Dax-Regular"/>
+          <w:lang w:val="es-419"/>
+        </w:rPr>
+      </w:pPr>
+    </w:p>
+    <w:p>
+      <w:pPr>
+        <w:pStyle w:val="Prrafodelista"/>
         <w:numPr>
           <w:ilvl w:val="0"/>
           <w:numId w:val="1"/>
@@ -521,7 +1191,80 @@
     </w:p>
     <w:p>
       <w:pPr>
-        <w:pStyle w:val="ListParagraph"/>
+        <w:pStyle w:val="Default"/>
+        <w:numPr>
+          <w:ilvl w:val="0"/>
+          <w:numId w:val="2"/>
+        </w:numPr>
+        <w:rPr>
+          <w:rFonts w:eastAsiaTheme="minorEastAsia"/>
+          <w:lang w:val="es-CO"/>
+        </w:rPr>
+      </w:pPr>
+      <w:r>
+        <w:rPr>
+          <w:rFonts w:eastAsiaTheme="minorEastAsia"/>
+          <w:lang w:val="es-CO"/>
+        </w:rPr>
+        <w:t xml:space="preserve"> “</w:t>
+      </w:r>
+      <w:proofErr w:type="spellStart"/>
+      <w:r>
+        <w:rPr>
+          <w:rFonts w:eastAsiaTheme="minorEastAsia"/>
+          <w:lang w:val="es-CO"/>
+        </w:rPr>
+        <w:t>Year</w:t>
+      </w:r>
+      <w:proofErr w:type="spellEnd"/>
+      <w:r>
+        <w:rPr>
+          <w:rFonts w:eastAsiaTheme="minorEastAsia"/>
+          <w:lang w:val="es-CO"/>
+        </w:rPr>
+        <w:t xml:space="preserve">” actúa como una llave en la función </w:t>
+      </w:r>
+      <w:proofErr w:type="spellStart"/>
+      <w:proofErr w:type="gramStart"/>
+      <w:r>
+        <w:rPr>
+          <w:rFonts w:eastAsiaTheme="minorEastAsia"/>
+          <w:lang w:val="es-CO"/>
+        </w:rPr>
+        <w:t>mp.get</w:t>
+      </w:r>
+      <w:proofErr w:type="spellEnd"/>
+      <w:r>
+        <w:rPr>
+          <w:rFonts w:eastAsiaTheme="minorEastAsia"/>
+          <w:lang w:val="es-CO"/>
+        </w:rPr>
+        <w:t>(</w:t>
+      </w:r>
+      <w:proofErr w:type="gramEnd"/>
+      <w:r>
+        <w:rPr>
+          <w:rFonts w:eastAsiaTheme="minorEastAsia"/>
+          <w:lang w:val="es-CO"/>
+        </w:rPr>
+        <w:t>…)</w:t>
+      </w:r>
+    </w:p>
+    <w:p>
+      <w:pPr>
+        <w:pStyle w:val="Prrafodelista"/>
+        <w:spacing w:after="0"/>
+        <w:ind w:left="360"/>
+        <w:jc w:val="both"/>
+        <w:rPr>
+          <w:rFonts w:ascii="Dax-Regular" w:hAnsi="Dax-Regular"/>
+          <w:lang w:val="es-419"/>
+        </w:rPr>
+      </w:pPr>
+    </w:p>
+    <w:p>
+      <w:pPr>
+        <w:pStyle w:val="Prrafodelista"/>
         <w:numPr>
           <w:ilvl w:val="0"/>
           <w:numId w:val="1"/>
@@ -533,7 +1276,6 @@
           <w:lang w:val="es-419"/>
         </w:rPr>
       </w:pPr>
-      <w:proofErr w:type="gramStart"/>
       <w:r>
         <w:rPr>
           <w:rFonts w:ascii="Dax-Regular" w:hAnsi="Dax-Regular"/>
@@ -551,6 +1293,7 @@
         <w:t>“</w:t>
       </w:r>
       <w:proofErr w:type="spellStart"/>
+      <w:proofErr w:type="gramStart"/>
       <w:r>
         <w:rPr>
           <w:rFonts w:ascii="Dax-Regular" w:hAnsi="Dax-Regular"/>
@@ -558,8 +1301,9 @@
           <w:bCs/>
           <w:lang w:val="es-ES"/>
         </w:rPr>
-        <w:t>me.</w:t>
-      </w:r>
+        <w:t>me.getValue</w:t>
+      </w:r>
+      <w:proofErr w:type="spellEnd"/>
       <w:proofErr w:type="gramEnd"/>
       <w:r>
         <w:rPr>
@@ -568,32 +1312,57 @@
           <w:bCs/>
           <w:lang w:val="es-ES"/>
         </w:rPr>
-        <w:t>getValue</w:t>
+        <w:t>(…)”</w:t>
+      </w:r>
+      <w:r>
+        <w:rPr>
+          <w:rFonts w:ascii="Dax-Regular" w:hAnsi="Dax-Regular"/>
+          <w:lang w:val="es-ES"/>
+        </w:rPr>
+        <w:t>?</w:t>
+      </w:r>
+    </w:p>
+    <w:p>
+      <w:pPr>
+        <w:pStyle w:val="Prrafodelista"/>
+        <w:numPr>
+          <w:ilvl w:val="0"/>
+          <w:numId w:val="2"/>
+        </w:numPr>
+        <w:rPr>
+          <w:lang w:val="es-419"/>
+        </w:rPr>
+      </w:pPr>
+      <w:proofErr w:type="spellStart"/>
+      <w:proofErr w:type="gramStart"/>
+      <w:r>
+        <w:rPr>
+          <w:lang w:val="es-CO"/>
+        </w:rPr>
+        <w:t>me.getValue</w:t>
       </w:r>
       <w:proofErr w:type="spellEnd"/>
-      <w:r>
-        <w:rPr>
-          <w:rFonts w:ascii="Dax-Regular" w:hAnsi="Dax-Regular"/>
-          <w:b/>
-          <w:bCs/>
-          <w:lang w:val="es-ES"/>
-        </w:rPr>
-        <w:t>(…)”</w:t>
-      </w:r>
-      <w:r>
-        <w:rPr>
-          <w:rFonts w:ascii="Dax-Regular" w:hAnsi="Dax-Regular"/>
-          <w:lang w:val="es-ES"/>
-        </w:rPr>
-        <w:t>?</w:t>
-      </w:r>
-    </w:p>
-    <w:p>
-      <w:pPr>
-        <w:rPr>
-          <w:lang w:val="es-419"/>
-        </w:rPr>
-      </w:pPr>
+      <w:proofErr w:type="gramEnd"/>
+      <w:r>
+        <w:rPr>
+          <w:lang w:val="es-CO"/>
+        </w:rPr>
+        <w:t xml:space="preserve">(…) retorna el valor de una pareja de un </w:t>
+      </w:r>
+      <w:proofErr w:type="spellStart"/>
+      <w:r>
+        <w:rPr>
+          <w:lang w:val="es-CO"/>
+        </w:rPr>
+        <w:t>Map</w:t>
+      </w:r>
+      <w:proofErr w:type="spellEnd"/>
+      <w:r>
+        <w:rPr>
+          <w:lang w:val="es-CO"/>
+        </w:rPr>
+        <w:t>.</w:t>
+      </w:r>
     </w:p>
     <w:sectPr>
       <w:pgSz w:w="12240" w:h="15840"/>
@@ -720,8 +1489,124 @@
       </w:rPr>
     </w:lvl>
   </w:abstractNum>
+  <w:abstractNum w:abstractNumId="1" w15:restartNumberingAfterBreak="0">
+    <w:nsid w:val="7C912561"/>
+    <w:multiLevelType w:val="hybridMultilevel"/>
+    <w:tmpl w:val="1D1ABD7C"/>
+    <w:lvl w:ilvl="0" w:tplc="6A409600">
+      <w:start w:val="4"/>
+      <w:numFmt w:val="bullet"/>
+      <w:lvlText w:val="-"/>
+      <w:lvlJc w:val="left"/>
+      <w:pPr>
+        <w:ind w:left="720" w:hanging="360"/>
+      </w:pPr>
+      <w:rPr>
+        <w:rFonts w:ascii="Dax-Regular" w:eastAsiaTheme="minorEastAsia" w:hAnsi="Dax-Regular" w:cstheme="minorBidi" w:hint="default"/>
+      </w:rPr>
+    </w:lvl>
+    <w:lvl w:ilvl="1" w:tplc="04090003" w:tentative="1">
+      <w:start w:val="1"/>
+      <w:numFmt w:val="bullet"/>
+      <w:lvlText w:val="o"/>
+      <w:lvlJc w:val="left"/>
+      <w:pPr>
+        <w:ind w:left="1440" w:hanging="360"/>
+      </w:pPr>
+      <w:rPr>
+        <w:rFonts w:ascii="Courier New" w:hAnsi="Courier New" w:cs="Courier New" w:hint="default"/>
+      </w:rPr>
+    </w:lvl>
+    <w:lvl w:ilvl="2" w:tplc="04090005" w:tentative="1">
+      <w:start w:val="1"/>
+      <w:numFmt w:val="bullet"/>
+      <w:lvlText w:val=""/>
+      <w:lvlJc w:val="left"/>
+      <w:pPr>
+        <w:ind w:left="2160" w:hanging="360"/>
+      </w:pPr>
+      <w:rPr>
+        <w:rFonts w:ascii="Wingdings" w:hAnsi="Wingdings" w:hint="default"/>
+      </w:rPr>
+    </w:lvl>
+    <w:lvl w:ilvl="3" w:tplc="04090001" w:tentative="1">
+      <w:start w:val="1"/>
+      <w:numFmt w:val="bullet"/>
+      <w:lvlText w:val=""/>
+      <w:lvlJc w:val="left"/>
+      <w:pPr>
+        <w:ind w:left="2880" w:hanging="360"/>
+      </w:pPr>
+      <w:rPr>
+        <w:rFonts w:ascii="Symbol" w:hAnsi="Symbol" w:hint="default"/>
+      </w:rPr>
+    </w:lvl>
+    <w:lvl w:ilvl="4" w:tplc="04090003" w:tentative="1">
+      <w:start w:val="1"/>
+      <w:numFmt w:val="bullet"/>
+      <w:lvlText w:val="o"/>
+      <w:lvlJc w:val="left"/>
+      <w:pPr>
+        <w:ind w:left="3600" w:hanging="360"/>
+      </w:pPr>
+      <w:rPr>
+        <w:rFonts w:ascii="Courier New" w:hAnsi="Courier New" w:cs="Courier New" w:hint="default"/>
+      </w:rPr>
+    </w:lvl>
+    <w:lvl w:ilvl="5" w:tplc="04090005" w:tentative="1">
+      <w:start w:val="1"/>
+      <w:numFmt w:val="bullet"/>
+      <w:lvlText w:val=""/>
+      <w:lvlJc w:val="left"/>
+      <w:pPr>
+        <w:ind w:left="4320" w:hanging="360"/>
+      </w:pPr>
+      <w:rPr>
+        <w:rFonts w:ascii="Wingdings" w:hAnsi="Wingdings" w:hint="default"/>
+      </w:rPr>
+    </w:lvl>
+    <w:lvl w:ilvl="6" w:tplc="04090001" w:tentative="1">
+      <w:start w:val="1"/>
+      <w:numFmt w:val="bullet"/>
+      <w:lvlText w:val=""/>
+      <w:lvlJc w:val="left"/>
+      <w:pPr>
+        <w:ind w:left="5040" w:hanging="360"/>
+      </w:pPr>
+      <w:rPr>
+        <w:rFonts w:ascii="Symbol" w:hAnsi="Symbol" w:hint="default"/>
+      </w:rPr>
+    </w:lvl>
+    <w:lvl w:ilvl="7" w:tplc="04090003" w:tentative="1">
+      <w:start w:val="1"/>
+      <w:numFmt w:val="bullet"/>
+      <w:lvlText w:val="o"/>
+      <w:lvlJc w:val="left"/>
+      <w:pPr>
+        <w:ind w:left="5760" w:hanging="360"/>
+      </w:pPr>
+      <w:rPr>
+        <w:rFonts w:ascii="Courier New" w:hAnsi="Courier New" w:cs="Courier New" w:hint="default"/>
+      </w:rPr>
+    </w:lvl>
+    <w:lvl w:ilvl="8" w:tplc="04090005" w:tentative="1">
+      <w:start w:val="1"/>
+      <w:numFmt w:val="bullet"/>
+      <w:lvlText w:val=""/>
+      <w:lvlJc w:val="left"/>
+      <w:pPr>
+        <w:ind w:left="6480" w:hanging="360"/>
+      </w:pPr>
+      <w:rPr>
+        <w:rFonts w:ascii="Wingdings" w:hAnsi="Wingdings" w:hint="default"/>
+      </w:rPr>
+    </w:lvl>
+  </w:abstractNum>
   <w:num w:numId="1">
     <w:abstractNumId w:val="0"/>
+  </w:num>
+  <w:num w:numId="2">
+    <w:abstractNumId w:val="1"/>
   </w:num>
 </w:numbering>
 </file>
@@ -1128,13 +2013,13 @@
       <w:noProof/>
     </w:rPr>
   </w:style>
-  <w:style w:type="character" w:default="1" w:styleId="DefaultParagraphFont">
+  <w:style w:type="character" w:default="1" w:styleId="Fuentedeprrafopredeter">
     <w:name w:val="Default Paragraph Font"/>
     <w:uiPriority w:val="1"/>
     <w:semiHidden/>
     <w:unhideWhenUsed/>
   </w:style>
-  <w:style w:type="table" w:default="1" w:styleId="TableNormal">
+  <w:style w:type="table" w:default="1" w:styleId="Tablanormal">
     <w:name w:val="Normal Table"/>
     <w:uiPriority w:val="99"/>
     <w:semiHidden/>
@@ -1149,17 +2034,17 @@
       </w:tblCellMar>
     </w:tblPr>
   </w:style>
-  <w:style w:type="numbering" w:default="1" w:styleId="NoList">
+  <w:style w:type="numbering" w:default="1" w:styleId="Sinlista">
     <w:name w:val="No List"/>
     <w:uiPriority w:val="99"/>
     <w:semiHidden/>
     <w:unhideWhenUsed/>
   </w:style>
-  <w:style w:type="paragraph" w:styleId="Title">
+  <w:style w:type="paragraph" w:styleId="Ttulo">
     <w:name w:val="Title"/>
     <w:basedOn w:val="Normal"/>
     <w:next w:val="Normal"/>
-    <w:link w:val="TitleChar"/>
+    <w:link w:val="TtuloCar"/>
     <w:uiPriority w:val="10"/>
     <w:qFormat/>
     <w:rsid w:val="00BA3B38"/>
@@ -1175,10 +2060,10 @@
       <w:szCs w:val="56"/>
     </w:rPr>
   </w:style>
-  <w:style w:type="character" w:customStyle="1" w:styleId="TitleChar">
-    <w:name w:val="Title Char"/>
-    <w:basedOn w:val="DefaultParagraphFont"/>
-    <w:link w:val="Title"/>
+  <w:style w:type="character" w:customStyle="1" w:styleId="TtuloCar">
+    <w:name w:val="Título Car"/>
+    <w:basedOn w:val="Fuentedeprrafopredeter"/>
+    <w:link w:val="Ttulo"/>
     <w:uiPriority w:val="10"/>
     <w:rsid w:val="00BA3B38"/>
     <w:rPr>
@@ -1190,7 +2075,7 @@
       <w:szCs w:val="56"/>
     </w:rPr>
   </w:style>
-  <w:style w:type="paragraph" w:styleId="ListParagraph">
+  <w:style w:type="paragraph" w:styleId="Prrafodelista">
     <w:name w:val="List Paragraph"/>
     <w:basedOn w:val="Normal"/>
     <w:uiPriority w:val="34"/>
@@ -1204,9 +2089,9 @@
       <w:noProof w:val="0"/>
     </w:rPr>
   </w:style>
-  <w:style w:type="character" w:styleId="CommentReference">
+  <w:style w:type="character" w:styleId="Refdecomentario">
     <w:name w:val="annotation reference"/>
-    <w:basedOn w:val="DefaultParagraphFont"/>
+    <w:basedOn w:val="Fuentedeprrafopredeter"/>
     <w:uiPriority w:val="99"/>
     <w:semiHidden/>
     <w:unhideWhenUsed/>
@@ -1216,10 +2101,10 @@
       <w:szCs w:val="16"/>
     </w:rPr>
   </w:style>
-  <w:style w:type="paragraph" w:styleId="CommentText">
+  <w:style w:type="paragraph" w:styleId="Textocomentario">
     <w:name w:val="annotation text"/>
     <w:basedOn w:val="Normal"/>
-    <w:link w:val="CommentTextChar"/>
+    <w:link w:val="TextocomentarioCar"/>
     <w:uiPriority w:val="99"/>
     <w:semiHidden/>
     <w:unhideWhenUsed/>
@@ -1233,16 +2118,64 @@
       <w:szCs w:val="20"/>
     </w:rPr>
   </w:style>
-  <w:style w:type="character" w:customStyle="1" w:styleId="CommentTextChar">
-    <w:name w:val="Comment Text Char"/>
-    <w:basedOn w:val="DefaultParagraphFont"/>
-    <w:link w:val="CommentText"/>
+  <w:style w:type="character" w:customStyle="1" w:styleId="TextocomentarioCar">
+    <w:name w:val="Texto comentario Car"/>
+    <w:basedOn w:val="Fuentedeprrafopredeter"/>
+    <w:link w:val="Textocomentario"/>
     <w:uiPriority w:val="99"/>
     <w:semiHidden/>
     <w:rsid w:val="00A442AC"/>
     <w:rPr>
       <w:sz w:val="20"/>
       <w:szCs w:val="20"/>
+    </w:rPr>
+  </w:style>
+  <w:style w:type="paragraph" w:customStyle="1" w:styleId="Default">
+    <w:name w:val="Default"/>
+    <w:rsid w:val="00CF52F0"/>
+    <w:pPr>
+      <w:autoSpaceDE w:val="0"/>
+      <w:autoSpaceDN w:val="0"/>
+      <w:adjustRightInd w:val="0"/>
+      <w:spacing w:after="0" w:line="240" w:lineRule="auto"/>
+    </w:pPr>
+    <w:rPr>
+      <w:rFonts w:ascii="Times New Roman" w:eastAsiaTheme="minorHAnsi" w:hAnsi="Times New Roman" w:cs="Times New Roman"/>
+      <w:color w:val="000000"/>
+      <w:sz w:val="24"/>
+      <w:szCs w:val="24"/>
+      <w:lang w:eastAsia="en-US"/>
+    </w:rPr>
+  </w:style>
+  <w:style w:type="paragraph" w:styleId="Encabezado">
+    <w:name w:val="header"/>
+    <w:basedOn w:val="Normal"/>
+    <w:link w:val="EncabezadoCar"/>
+    <w:uiPriority w:val="99"/>
+    <w:unhideWhenUsed/>
+    <w:rsid w:val="00CF52F0"/>
+    <w:pPr>
+      <w:tabs>
+        <w:tab w:val="center" w:pos="4419"/>
+        <w:tab w:val="right" w:pos="8838"/>
+      </w:tabs>
+      <w:spacing w:after="0" w:line="240" w:lineRule="auto"/>
+    </w:pPr>
+    <w:rPr>
+      <w:rFonts w:eastAsiaTheme="minorHAnsi"/>
+      <w:noProof w:val="0"/>
+      <w:lang w:val="es-CO" w:eastAsia="en-US"/>
+    </w:rPr>
+  </w:style>
+  <w:style w:type="character" w:customStyle="1" w:styleId="EncabezadoCar">
+    <w:name w:val="Encabezado Car"/>
+    <w:basedOn w:val="Fuentedeprrafopredeter"/>
+    <w:link w:val="Encabezado"/>
+    <w:uiPriority w:val="99"/>
+    <w:rsid w:val="00CF52F0"/>
+    <w:rPr>
+      <w:rFonts w:eastAsiaTheme="minorHAnsi"/>
+      <w:lang w:val="es-CO" w:eastAsia="en-US"/>
     </w:rPr>
   </w:style>
 </w:styles>
@@ -1544,21 +2477,6 @@
 </file>
 
 <file path=customXml/item1.xml><?xml version="1.0" encoding="utf-8"?>
-<p:properties xmlns:p="http://schemas.microsoft.com/office/2006/metadata/properties" xmlns:xsi="http://www.w3.org/2001/XMLSchema-instance" xmlns:pc="http://schemas.microsoft.com/office/infopath/2007/PartnerControls">
-  <documentManagement/>
-</p:properties>
-</file>
-
-<file path=customXml/item2.xml><?xml version="1.0" encoding="utf-8"?>
-<?mso-contentType ?>
-<FormTemplates xmlns="http://schemas.microsoft.com/sharepoint/v3/contenttype/forms">
-  <Display>DocumentLibraryForm</Display>
-  <Edit>DocumentLibraryForm</Edit>
-  <New>DocumentLibraryForm</New>
-</FormTemplates>
-</file>
-
-<file path=customXml/item3.xml><?xml version="1.0" encoding="utf-8"?>
 <ct:contentTypeSchema xmlns:ct="http://schemas.microsoft.com/office/2006/metadata/contentType" xmlns:ma="http://schemas.microsoft.com/office/2006/metadata/properties/metaAttributes" ct:_="" ma:_="" ma:contentTypeName="Documento" ma:contentTypeID="0x01010023858CF01A2EF24688B692775F4C60A4" ma:contentTypeVersion="11" ma:contentTypeDescription="Crear nuevo documento." ma:contentTypeScope="" ma:versionID="04b510ef1bc187d79b842c792d256c41">
   <xsd:schema xmlns:xsd="http://www.w3.org/2001/XMLSchema" xmlns:xs="http://www.w3.org/2001/XMLSchema" xmlns:p="http://schemas.microsoft.com/office/2006/metadata/properties" xmlns:ns2="164883f8-7691-4ecf-b54a-664c0d0edefe" xmlns:ns3="85e30bcc-d76c-4413-8e4d-2dce22fb0743" targetNamespace="http://schemas.microsoft.com/office/2006/metadata/properties" ma:root="true" ma:fieldsID="9049981c3eb1ee76226ec9e2f8ecd7b4" ns2:_="" ns3:_="">
     <xsd:import namespace="164883f8-7691-4ecf-b54a-664c0d0edefe"/>
@@ -1769,11 +2687,36 @@
 </ct:contentTypeSchema>
 </file>
 
+<file path=customXml/item2.xml><?xml version="1.0" encoding="utf-8"?>
+<?mso-contentType ?>
+<FormTemplates xmlns="http://schemas.microsoft.com/sharepoint/v3/contenttype/forms">
+  <Display>DocumentLibraryForm</Display>
+  <Edit>DocumentLibraryForm</Edit>
+  <New>DocumentLibraryForm</New>
+</FormTemplates>
+</file>
+
+<file path=customXml/item3.xml><?xml version="1.0" encoding="utf-8"?>
+<p:properties xmlns:p="http://schemas.microsoft.com/office/2006/metadata/properties" xmlns:xsi="http://www.w3.org/2001/XMLSchema-instance" xmlns:pc="http://schemas.microsoft.com/office/infopath/2007/PartnerControls">
+  <documentManagement/>
+</p:properties>
+</file>
+
 <file path=customXml/itemProps1.xml><?xml version="1.0" encoding="utf-8"?>
-<ds:datastoreItem xmlns:ds="http://schemas.openxmlformats.org/officeDocument/2006/customXml" ds:itemID="{8542EACB-7939-45C8-99C3-B6897CA7A7EF}">
+<ds:datastoreItem xmlns:ds="http://schemas.openxmlformats.org/officeDocument/2006/customXml" ds:itemID="{40CE0DC1-42B7-46C6-90BB-2912C538F6FA}">
   <ds:schemaRefs>
+    <ds:schemaRef ds:uri="http://schemas.microsoft.com/office/2006/metadata/contentType"/>
+    <ds:schemaRef ds:uri="http://schemas.microsoft.com/office/2006/metadata/properties/metaAttributes"/>
+    <ds:schemaRef ds:uri="http://www.w3.org/2001/XMLSchema"/>
     <ds:schemaRef ds:uri="http://schemas.microsoft.com/office/2006/metadata/properties"/>
+    <ds:schemaRef ds:uri="164883f8-7691-4ecf-b54a-664c0d0edefe"/>
+    <ds:schemaRef ds:uri="85e30bcc-d76c-4413-8e4d-2dce22fb0743"/>
+    <ds:schemaRef ds:uri="http://schemas.microsoft.com/office/2006/documentManagement/types"/>
     <ds:schemaRef ds:uri="http://schemas.microsoft.com/office/infopath/2007/PartnerControls"/>
+    <ds:schemaRef ds:uri="http://schemas.openxmlformats.org/package/2006/metadata/core-properties"/>
+    <ds:schemaRef ds:uri="http://purl.org/dc/elements/1.1/"/>
+    <ds:schemaRef ds:uri="http://purl.org/dc/terms/"/>
+    <ds:schemaRef ds:uri="http://schemas.microsoft.com/internal/obd"/>
   </ds:schemaRefs>
 </ds:datastoreItem>
 </file>
@@ -1787,5 +2730,10 @@
 </file>
 
 <file path=customXml/itemProps3.xml><?xml version="1.0" encoding="utf-8"?>
-<ds:datastoreItem xmlns:ds="http://schemas.openxmlformats.org/officeDocument/2006/customXml" ds:itemID="{40CE0DC1-42B7-46C6-90BB-2912C538F6FA}"/>
+<ds:datastoreItem xmlns:ds="http://schemas.openxmlformats.org/officeDocument/2006/customXml" ds:itemID="{8542EACB-7939-45C8-99C3-B6897CA7A7EF}">
+  <ds:schemaRefs>
+    <ds:schemaRef ds:uri="http://schemas.microsoft.com/office/2006/metadata/properties"/>
+    <ds:schemaRef ds:uri="http://schemas.microsoft.com/office/infopath/2007/PartnerControls"/>
+  </ds:schemaRefs>
+</ds:datastoreItem>
 </file>
</xml_diff>